<commit_message>
added COA exp format
</commit_message>
<xml_diff>
--- a/CS435P (COA)/data/COA-experiment1-worksheet.docx
+++ b/CS435P (COA)/data/COA-experiment1-worksheet.docx
@@ -109,7 +109,6 @@
     <w:p>
       <w:pPr>
         <w:spacing w:after="0" w:line="240" w:lineRule="auto"/>
-        <w:ind w:left="1500"/>
         <w:rPr>
           <w:rFonts w:ascii="Times New Roman" w:eastAsia="Times New Roman" w:hAnsi="Times New Roman" w:cs="Times New Roman"/>
           <w:bCs/>
@@ -153,14 +152,22 @@
     <w:p>
       <w:pPr>
         <w:spacing w:after="0" w:line="240" w:lineRule="auto"/>
-        <w:ind w:left="720"/>
-        <w:rPr>
-          <w:rFonts w:ascii="Times New Roman" w:eastAsia="Times New Roman" w:hAnsi="Times New Roman" w:cs="Times New Roman"/>
-          <w:bCs/>
-          <w:sz w:val="24"/>
-          <w:szCs w:val="24"/>
+        <w:rPr>
+          <w:rFonts w:ascii="Times New Roman" w:eastAsia="Times New Roman" w:hAnsi="Times New Roman" w:cs="Times New Roman"/>
+          <w:b/>
+          <w:sz w:val="26"/>
+          <w:szCs w:val="26"/>
         </w:rPr>
       </w:pPr>
+      <w:r>
+        <w:rPr>
+          <w:rFonts w:ascii="Times New Roman" w:eastAsia="Times New Roman" w:hAnsi="Times New Roman" w:cs="Times New Roman"/>
+          <w:b/>
+          <w:sz w:val="26"/>
+          <w:szCs w:val="26"/>
+        </w:rPr>
+        <w:tab/>
+      </w:r>
     </w:p>
     <w:p>
       <w:pPr>
@@ -202,7 +209,7 @@
     <w:p>
       <w:pPr>
         <w:spacing w:after="0" w:line="240" w:lineRule="auto"/>
-        <w:ind w:left="720"/>
+        <w:ind w:left="1440"/>
         <w:rPr>
           <w:rFonts w:ascii="Times New Roman" w:eastAsia="Times New Roman" w:hAnsi="Times New Roman" w:cs="Times New Roman"/>
           <w:b/>
@@ -665,7 +672,7 @@
     <w:p>
       <w:pPr>
         <w:spacing w:after="0" w:line="276" w:lineRule="auto"/>
-        <w:ind w:left="720"/>
+        <w:ind w:left="1440"/>
         <w:rPr>
           <w:rFonts w:ascii="Times New Roman" w:eastAsia="Times New Roman" w:hAnsi="Times New Roman" w:cs="Times New Roman"/>
           <w:b/>
@@ -1049,7 +1056,11 @@
     </w:p>
     <w:p>
       <w:pPr>
-        <w:spacing w:after="0" w:line="276" w:lineRule="auto"/>
+        <w:tabs>
+          <w:tab w:val="left" w:pos="3876"/>
+        </w:tabs>
+        <w:spacing w:after="0" w:line="240" w:lineRule="auto"/>
+        <w:ind w:left="1500"/>
         <w:rPr>
           <w:rFonts w:ascii="Times New Roman" w:eastAsia="Times New Roman" w:hAnsi="Times New Roman" w:cs="Times New Roman"/>
           <w:bCs/>
@@ -1489,8 +1500,11 @@
     </w:p>
     <w:p>
       <w:pPr>
-        <w:spacing w:after="0" w:line="276" w:lineRule="auto"/>
-        <w:ind w:left="720"/>
+        <w:tabs>
+          <w:tab w:val="left" w:pos="3876"/>
+        </w:tabs>
+        <w:spacing w:after="0" w:line="240" w:lineRule="auto"/>
+        <w:ind w:left="1500"/>
         <w:rPr>
           <w:rFonts w:ascii="Times New Roman" w:eastAsia="Times New Roman" w:hAnsi="Times New Roman" w:cs="Times New Roman"/>
           <w:bCs/>
@@ -1986,11 +2000,11 @@
           <w:szCs w:val="24"/>
         </w:rPr>
         <w:object w:dxaOrig="8489" w:dyaOrig="4545" w14:anchorId="65AE0EB4">
-          <v:rect id="rectole0000000002" o:spid="_x0000_i1025" style="width:424.1pt;height:227.45pt" o:ole="" o:preferrelative="t" stroked="f">
+          <v:rect id="rectole0000000002" o:spid="_x0000_i1025" style="width:424.1pt;height:227.35pt" o:ole="" o:preferrelative="t" stroked="f">
             <v:imagedata r:id="rId8" o:title=""/>
             <o:lock v:ext="edit" aspectratio="t"/>
           </v:rect>
-          <o:OLEObject Type="Embed" ProgID="StaticDib" ShapeID="rectole0000000002" DrawAspect="Content" ObjectID="_1734870439" r:id="rId9"/>
+          <o:OLEObject Type="Embed" ProgID="StaticDib" ShapeID="rectole0000000002" DrawAspect="Content" ObjectID="_1734897372" r:id="rId9"/>
         </w:object>
       </w:r>
     </w:p>
@@ -2084,11 +2098,11 @@
           <w:szCs w:val="24"/>
         </w:rPr>
         <w:object w:dxaOrig="7680" w:dyaOrig="8100" w14:anchorId="6176F0CC">
-          <v:rect id="rectole0000000003" o:spid="_x0000_i1051" style="width:229.05pt;height:241.3pt" o:ole="" o:preferrelative="t" stroked="f">
+          <v:rect id="rectole0000000003" o:spid="_x0000_i1026" style="width:228.8pt;height:241.15pt" o:ole="" o:preferrelative="t" stroked="f">
             <v:imagedata r:id="rId10" o:title=""/>
             <o:lock v:ext="edit" aspectratio="t"/>
           </v:rect>
-          <o:OLEObject Type="Embed" ProgID="StaticDib" ShapeID="rectole0000000003" DrawAspect="Content" ObjectID="_1734870440" r:id="rId11"/>
+          <o:OLEObject Type="Embed" ProgID="StaticDib" ShapeID="rectole0000000003" DrawAspect="Content" ObjectID="_1734897373" r:id="rId11"/>
         </w:object>
       </w:r>
     </w:p>
@@ -10733,16 +10747,7 @@
                 <w:sz w:val="24"/>
                 <w:szCs w:val="24"/>
               </w:rPr>
-              <w:t>1</w:t>
-            </w:r>
-            <w:r>
-              <w:rPr>
-                <w:rFonts w:ascii="Times New Roman" w:eastAsia="Times New Roman" w:hAnsi="Times New Roman" w:cs="Times New Roman"/>
-                <w:bCs/>
-                <w:sz w:val="24"/>
-                <w:szCs w:val="24"/>
-              </w:rPr>
-              <w:t>5</w:t>
+              <w:t>15</w:t>
             </w:r>
           </w:p>
         </w:tc>
@@ -11107,16 +11112,7 @@
                 <w:sz w:val="24"/>
                 <w:szCs w:val="24"/>
               </w:rPr>
-              <w:t>1</w:t>
-            </w:r>
-            <w:r>
-              <w:rPr>
-                <w:rFonts w:ascii="Times New Roman" w:eastAsia="Times New Roman" w:hAnsi="Times New Roman" w:cs="Times New Roman"/>
-                <w:bCs/>
-                <w:sz w:val="24"/>
-                <w:szCs w:val="24"/>
-              </w:rPr>
-              <w:t>6</w:t>
+              <w:t>16</w:t>
             </w:r>
           </w:p>
         </w:tc>
@@ -11622,16 +11618,7 @@
                 <w:sz w:val="24"/>
                 <w:szCs w:val="24"/>
               </w:rPr>
-              <w:t>1</w:t>
-            </w:r>
-            <w:r>
-              <w:rPr>
-                <w:rFonts w:ascii="Times New Roman" w:eastAsia="Times New Roman" w:hAnsi="Times New Roman" w:cs="Times New Roman"/>
-                <w:bCs/>
-                <w:sz w:val="24"/>
-                <w:szCs w:val="24"/>
-              </w:rPr>
-              <w:t>5</w:t>
+              <w:t>15</w:t>
             </w:r>
           </w:p>
         </w:tc>
@@ -12557,16 +12544,7 @@
                 <w:sz w:val="24"/>
                 <w:szCs w:val="24"/>
               </w:rPr>
-              <w:t>1</w:t>
-            </w:r>
-            <w:r>
-              <w:rPr>
-                <w:rFonts w:ascii="Times New Roman" w:eastAsia="Times New Roman" w:hAnsi="Times New Roman" w:cs="Times New Roman"/>
-                <w:bCs/>
-                <w:sz w:val="24"/>
-                <w:szCs w:val="24"/>
-              </w:rPr>
-              <w:t>5</w:t>
+              <w:t>15</w:t>
             </w:r>
           </w:p>
         </w:tc>
@@ -13034,7 +13012,7 @@
     <w:sectPr>
       <w:headerReference w:type="default" r:id="rId12"/>
       <w:footerReference w:type="default" r:id="rId13"/>
-      <w:pgSz w:w="11906" w:h="16838"/>
+      <w:pgSz w:w="11906" w:h="16838" w:code="9"/>
       <w:pgMar w:top="1440" w:right="1440" w:bottom="1440" w:left="1440" w:header="708" w:footer="708" w:gutter="0"/>
       <w:cols w:space="708"/>
       <w:docGrid w:linePitch="360"/>
@@ -14056,6 +14034,14 @@
       </w:tblBorders>
     </w:tblPr>
   </w:style>
+  <w:style w:type="character" w:styleId="LineNumber">
+    <w:name w:val="line number"/>
+    <w:basedOn w:val="DefaultParagraphFont"/>
+    <w:uiPriority w:val="99"/>
+    <w:semiHidden/>
+    <w:unhideWhenUsed/>
+    <w:rsid w:val="00222EFC"/>
+  </w:style>
 </w:styles>
 </file>
 

</xml_diff>